<commit_message>
Update Project Plan document
</commit_message>
<xml_diff>
--- a/Project-Plan.docx
+++ b/Project-Plan.docx
@@ -4,9 +4,569 @@
   <w:body>
     <w:p>
       <w:r>
-        <w:t>dsvSvs</w:t>
-      </w:r>
-    </w:p>
+        <w:t>Project Plan</w:t>
+      </w:r>
+    </w:p>
+    <w:p>
+      <w:pPr>
+        <w:rPr>
+          <w:b/>
+          <w:bCs/>
+        </w:rPr>
+      </w:pPr>
+      <w:r>
+        <w:rPr>
+          <w:b/>
+          <w:bCs/>
+        </w:rPr>
+        <w:t>1. Title Page</w:t>
+      </w:r>
+    </w:p>
+    <w:p>
+      <w:r>
+        <w:t>Project Name: Digital Garden: Transforming Agriculture Through Technology</w:t>
+      </w:r>
+    </w:p>
+    <w:p>
+      <w:r>
+        <w:t>Team Members:</w:t>
+      </w:r>
+      <w:r>
+        <w:br/>
+        <w:t>• Sarmila Magar</w:t>
+      </w:r>
+      <w:r>
+        <w:br/>
+        <w:t>• Bardan Poudel</w:t>
+      </w:r>
+      <w:r>
+        <w:br/>
+        <w:t>• Bikram Balal</w:t>
+      </w:r>
+      <w:r>
+        <w:br/>
+        <w:t>• Ramanjot Singh</w:t>
+      </w:r>
+      <w:r>
+        <w:br/>
+        <w:t>• Aakarsh Kundukulam</w:t>
+      </w:r>
+    </w:p>
+    <w:p>
+      <w:r>
+        <w:t>Class Code: (Add your class code here)</w:t>
+      </w:r>
+    </w:p>
+    <w:p>
+      <w:pPr>
+        <w:rPr>
+          <w:b/>
+          <w:bCs/>
+        </w:rPr>
+      </w:pPr>
+      <w:r>
+        <w:rPr>
+          <w:b/>
+          <w:bCs/>
+        </w:rPr>
+        <w:t>2. Description of Project Goal</w:t>
+      </w:r>
+    </w:p>
+    <w:p>
+      <w:r>
+        <w:t>To develop a digital platform that empowers small-scale farmers and home gardeners with AI-powered tools and smart agricultural insights. The aim is to improve crop yield, optimize resource use, and promote sustainable farming practices through technology.</w:t>
+      </w:r>
+    </w:p>
+    <w:p>
+      <w:pPr>
+        <w:rPr>
+          <w:b/>
+          <w:bCs/>
+        </w:rPr>
+      </w:pPr>
+      <w:r>
+        <w:rPr>
+          <w:b/>
+          <w:bCs/>
+        </w:rPr>
+        <w:t>3. Roles and Responsibilities</w:t>
+      </w:r>
+    </w:p>
+    <w:p>
+      <w:r>
+        <w:t>Bardan Poudel – Project Manager</w:t>
+      </w:r>
+    </w:p>
+    <w:p>
+      <w:r>
+        <w:t>Lead team coordination</w:t>
+      </w:r>
+    </w:p>
+    <w:p>
+      <w:r>
+        <w:t>Manage project timeline</w:t>
+      </w:r>
+    </w:p>
+    <w:p>
+      <w:r>
+        <w:t>Communicate with stakeholders</w:t>
+      </w:r>
+    </w:p>
+    <w:p>
+      <w:r>
+        <w:t>Oversee resource allocation</w:t>
+      </w:r>
+    </w:p>
+    <w:p>
+      <w:r>
+        <w:t>Bikram Balal – Software Developer</w:t>
+      </w:r>
+    </w:p>
+    <w:p>
+      <w:r>
+        <w:t>Build platform architecture</w:t>
+      </w:r>
+    </w:p>
+    <w:p>
+      <w:r>
+        <w:t>Implement core features</w:t>
+      </w:r>
+    </w:p>
+    <w:p>
+      <w:r>
+        <w:t>Ensure system security</w:t>
+      </w:r>
+    </w:p>
+    <w:p>
+      <w:r>
+        <w:t>Maintain technical documentation</w:t>
+      </w:r>
+    </w:p>
+    <w:p>
+      <w:r>
+        <w:t>Sarmila Magar – Data Scientist</w:t>
+      </w:r>
+    </w:p>
+    <w:p>
+      <w:r>
+        <w:t>Develop AI algorithms</w:t>
+      </w:r>
+    </w:p>
+    <w:p>
+      <w:r>
+        <w:t>Create prediction models</w:t>
+      </w:r>
+    </w:p>
+    <w:p>
+      <w:r>
+        <w:lastRenderedPageBreak/>
+        <w:t>Implement image analysis tools</w:t>
+      </w:r>
+    </w:p>
+    <w:p>
+      <w:r>
+        <w:t>Train recommendation systems</w:t>
+      </w:r>
+    </w:p>
+    <w:p>
+      <w:r>
+        <w:t>Ramanjot Singh – UI/UX Designer</w:t>
+      </w:r>
+    </w:p>
+    <w:p>
+      <w:r>
+        <w:t>Design intuitive interfaces</w:t>
+      </w:r>
+    </w:p>
+    <w:p>
+      <w:r>
+        <w:t>Develop user-friendly journeys</w:t>
+      </w:r>
+    </w:p>
+    <w:p>
+      <w:r>
+        <w:t>Conduct usability testing</w:t>
+      </w:r>
+    </w:p>
+    <w:p>
+      <w:r>
+        <w:t>Ensure accessible design</w:t>
+      </w:r>
+    </w:p>
+    <w:p>
+      <w:r>
+        <w:t>Aakarsh Kundukulam – Agricultural Expert</w:t>
+      </w:r>
+    </w:p>
+    <w:p>
+      <w:r>
+        <w:t>Provide domain knowledge</w:t>
+      </w:r>
+    </w:p>
+    <w:p>
+      <w:r>
+        <w:t>Validate AI recommendations</w:t>
+      </w:r>
+    </w:p>
+    <w:p>
+      <w:r>
+        <w:t>Ensure practical relevance</w:t>
+      </w:r>
+    </w:p>
+    <w:p>
+      <w:r>
+        <w:t>Develop educational content for users</w:t>
+      </w:r>
+    </w:p>
+    <w:p>
+      <w:pPr>
+        <w:rPr>
+          <w:b/>
+          <w:bCs/>
+        </w:rPr>
+      </w:pPr>
+      <w:r>
+        <w:rPr>
+          <w:b/>
+          <w:bCs/>
+        </w:rPr>
+        <w:t>4. Project Elements and Sub-elements</w:t>
+      </w:r>
+    </w:p>
+    <w:p>
+      <w:r>
+        <w:t>Core Elements:</w:t>
+      </w:r>
+    </w:p>
+    <w:p>
+      <w:r>
+        <w:t>User Registration &amp; Profile Setup</w:t>
+      </w:r>
+    </w:p>
+    <w:p>
+      <w:r>
+        <w:t>AI Plant Disease Detection</w:t>
+      </w:r>
+    </w:p>
+    <w:p>
+      <w:r>
+        <w:t>Fertilizer &amp; Water Recommendations</w:t>
+      </w:r>
+    </w:p>
+    <w:p>
+      <w:r>
+        <w:t>Weather-Smart Planting Assistant</w:t>
+      </w:r>
+    </w:p>
+    <w:p>
+      <w:r>
+        <w:t>Advanced Features:</w:t>
+      </w:r>
+    </w:p>
+    <w:p>
+      <w:r>
+        <w:t>Market Analysis Dashboard</w:t>
+      </w:r>
+      <w:r>
+        <w:br/>
+        <w:t xml:space="preserve">  - Real-time price tracking</w:t>
+      </w:r>
+      <w:r>
+        <w:br/>
+        <w:t xml:space="preserve">  - Demand forecasting</w:t>
+      </w:r>
+    </w:p>
+    <w:p>
+      <w:r>
+        <w:t>AI Crop Assistant (Chatbot)</w:t>
+      </w:r>
+      <w:r>
+        <w:br/>
+        <w:t xml:space="preserve">  - 24/7 support for growers</w:t>
+      </w:r>
+    </w:p>
+    <w:p>
+      <w:r>
+        <w:t>Agricultural Job Board</w:t>
+      </w:r>
+      <w:r>
+        <w:br/>
+        <w:t xml:space="preserve">  - Local skill matching and work opportunities</w:t>
+      </w:r>
+    </w:p>
+    <w:p>
+      <w:pPr>
+        <w:rPr>
+          <w:b/>
+          <w:bCs/>
+        </w:rPr>
+      </w:pPr>
+      <w:r>
+        <w:rPr>
+          <w:b/>
+          <w:bCs/>
+        </w:rPr>
+        <w:t>5. Timeline with Milestones</w:t>
+      </w:r>
+    </w:p>
+    <w:tbl>
+      <w:tblPr>
+        <w:tblW w:w="0" w:type="auto"/>
+        <w:tblLook w:val="04A0" w:firstRow="1" w:lastRow="0" w:firstColumn="1" w:lastColumn="0" w:noHBand="0" w:noVBand="1"/>
+      </w:tblPr>
+      <w:tblGrid>
+        <w:gridCol w:w="2880"/>
+        <w:gridCol w:w="2880"/>
+        <w:gridCol w:w="2880"/>
+      </w:tblGrid>
+      <w:tr>
+        <w:tc>
+          <w:tcPr>
+            <w:tcW w:w="2880" w:type="dxa"/>
+            <w:hideMark/>
+          </w:tcPr>
+          <w:p>
+            <w:r>
+              <w:lastRenderedPageBreak/>
+              <w:t>Phase</w:t>
+            </w:r>
+          </w:p>
+        </w:tc>
+        <w:tc>
+          <w:tcPr>
+            <w:tcW w:w="2880" w:type="dxa"/>
+            <w:hideMark/>
+          </w:tcPr>
+          <w:p>
+            <w:r>
+              <w:t>Timeframe</w:t>
+            </w:r>
+          </w:p>
+        </w:tc>
+        <w:tc>
+          <w:tcPr>
+            <w:tcW w:w="2880" w:type="dxa"/>
+            <w:hideMark/>
+          </w:tcPr>
+          <w:p>
+            <w:r>
+              <w:t>Milestones</w:t>
+            </w:r>
+          </w:p>
+        </w:tc>
+      </w:tr>
+      <w:tr>
+        <w:tc>
+          <w:tcPr>
+            <w:tcW w:w="2880" w:type="dxa"/>
+            <w:hideMark/>
+          </w:tcPr>
+          <w:p>
+            <w:r>
+              <w:t>Research &amp; Planning</w:t>
+            </w:r>
+          </w:p>
+        </w:tc>
+        <w:tc>
+          <w:tcPr>
+            <w:tcW w:w="2880" w:type="dxa"/>
+            <w:hideMark/>
+          </w:tcPr>
+          <w:p>
+            <w:r>
+              <w:t>Week 1-2</w:t>
+            </w:r>
+          </w:p>
+        </w:tc>
+        <w:tc>
+          <w:tcPr>
+            <w:tcW w:w="2880" w:type="dxa"/>
+            <w:hideMark/>
+          </w:tcPr>
+          <w:p>
+            <w:r>
+              <w:t>Market research, tech assessment</w:t>
+            </w:r>
+          </w:p>
+        </w:tc>
+      </w:tr>
+      <w:tr>
+        <w:tc>
+          <w:tcPr>
+            <w:tcW w:w="2880" w:type="dxa"/>
+            <w:hideMark/>
+          </w:tcPr>
+          <w:p>
+            <w:r>
+              <w:t>Design &amp; Prototyping</w:t>
+            </w:r>
+          </w:p>
+        </w:tc>
+        <w:tc>
+          <w:tcPr>
+            <w:tcW w:w="2880" w:type="dxa"/>
+            <w:hideMark/>
+          </w:tcPr>
+          <w:p>
+            <w:r>
+              <w:t>Week 3-4</w:t>
+            </w:r>
+          </w:p>
+        </w:tc>
+        <w:tc>
+          <w:tcPr>
+            <w:tcW w:w="2880" w:type="dxa"/>
+            <w:hideMark/>
+          </w:tcPr>
+          <w:p>
+            <w:r>
+              <w:t>UI/UX designs, wireframes, prototypes</w:t>
+            </w:r>
+          </w:p>
+        </w:tc>
+      </w:tr>
+      <w:tr>
+        <w:tc>
+          <w:tcPr>
+            <w:tcW w:w="2880" w:type="dxa"/>
+            <w:hideMark/>
+          </w:tcPr>
+          <w:p>
+            <w:r>
+              <w:t>Development</w:t>
+            </w:r>
+          </w:p>
+        </w:tc>
+        <w:tc>
+          <w:tcPr>
+            <w:tcW w:w="2880" w:type="dxa"/>
+            <w:hideMark/>
+          </w:tcPr>
+          <w:p>
+            <w:r>
+              <w:t>Week 5-6</w:t>
+            </w:r>
+          </w:p>
+        </w:tc>
+        <w:tc>
+          <w:tcPr>
+            <w:tcW w:w="2880" w:type="dxa"/>
+            <w:hideMark/>
+          </w:tcPr>
+          <w:p>
+            <w:r>
+              <w:t>Core development, AI integration</w:t>
+            </w:r>
+          </w:p>
+        </w:tc>
+      </w:tr>
+      <w:tr>
+        <w:tc>
+          <w:tcPr>
+            <w:tcW w:w="2880" w:type="dxa"/>
+            <w:hideMark/>
+          </w:tcPr>
+          <w:p>
+            <w:r>
+              <w:t>Testing &amp; Launch</w:t>
+            </w:r>
+          </w:p>
+        </w:tc>
+        <w:tc>
+          <w:tcPr>
+            <w:tcW w:w="2880" w:type="dxa"/>
+            <w:hideMark/>
+          </w:tcPr>
+          <w:p>
+            <w:r>
+              <w:t>Week 7</w:t>
+            </w:r>
+          </w:p>
+        </w:tc>
+        <w:tc>
+          <w:tcPr>
+            <w:tcW w:w="2880" w:type="dxa"/>
+            <w:hideMark/>
+          </w:tcPr>
+          <w:p>
+            <w:r>
+              <w:t>Beta testing, feedback, public release</w:t>
+            </w:r>
+          </w:p>
+        </w:tc>
+      </w:tr>
+    </w:tbl>
+    <w:p>
+      <w:pPr>
+        <w:rPr>
+          <w:b/>
+          <w:bCs/>
+        </w:rPr>
+      </w:pPr>
+      <w:r>
+        <w:rPr>
+          <w:b/>
+          <w:bCs/>
+        </w:rPr>
+        <w:t>6. Risks</w:t>
+      </w:r>
+    </w:p>
+    <w:p>
+      <w:r>
+        <w:t>Technical Challenges: Integrating AI models and real-time weather data might be complex.</w:t>
+      </w:r>
+    </w:p>
+    <w:p>
+      <w:r>
+        <w:t>User Adoption: Some users may lack technical skills or internet access.</w:t>
+      </w:r>
+    </w:p>
+    <w:p>
+      <w:r>
+        <w:t>Data Accuracy: Crop suggestions rely on accurate sensor and user input.</w:t>
+      </w:r>
+    </w:p>
+    <w:p>
+      <w:r>
+        <w:t>Time Constraints: Coordinating development and testing within the timeline.</w:t>
+      </w:r>
+    </w:p>
+    <w:p>
+      <w:pPr>
+        <w:rPr>
+          <w:b/>
+          <w:bCs/>
+        </w:rPr>
+      </w:pPr>
+      <w:r>
+        <w:rPr>
+          <w:b/>
+          <w:bCs/>
+        </w:rPr>
+        <w:t>7. Communication and Work Plan</w:t>
+      </w:r>
+    </w:p>
+    <w:p>
+      <w:r>
+        <w:t>Weekly Team Meetings: Status updates, issue tracking, task allocation.</w:t>
+      </w:r>
+    </w:p>
+    <w:p>
+      <w:r>
+        <w:t>Collaboration Tools: GitHub (code repo), Trello (task management), Slack/WhatsApp (team chat).</w:t>
+      </w:r>
+    </w:p>
+    <w:p>
+      <w:r>
+        <w:t>Documentation: Shared Google Drive for documents, reports, and logs.</w:t>
+      </w:r>
+    </w:p>
+    <w:p>
+      <w:r>
+        <w:t>Stakeholder Updates: Monthly progress reviews with mentors or instructors.</w:t>
+      </w:r>
+    </w:p>
+    <w:p/>
     <w:sectPr>
       <w:pgSz w:w="12240" w:h="15840"/>
       <w:pgMar w:top="1440" w:right="1440" w:bottom="1440" w:left="1440" w:header="720" w:footer="720" w:gutter="0"/>
@@ -620,7 +1180,6 @@
   <w:style w:type="character" w:default="1" w:styleId="DefaultParagraphFont">
     <w:name w:val="Default Paragraph Font"/>
     <w:uiPriority w:val="1"/>
-    <w:semiHidden/>
     <w:unhideWhenUsed/>
   </w:style>
   <w:style w:type="table" w:default="1" w:styleId="TableNormal">

</xml_diff>